<commit_message>
spinning wheels in the mud
encountering formatting issues with formatting
</commit_message>
<xml_diff>
--- a/Unit 1 A1 G1-5 Fundamentals.docx
+++ b/Unit 1 A1 G1-5 Fundamentals.docx
@@ -3,10 +3,67 @@
 <w:document xmlns:wpc="http://schemas.microsoft.com/office/word/2010/wordprocessingCanvas" xmlns:cx="http://schemas.microsoft.com/office/drawing/2014/chartex" xmlns:cx1="http://schemas.microsoft.com/office/drawing/2015/9/8/chartex" xmlns:cx2="http://schemas.microsoft.com/office/drawing/2015/10/21/chartex" xmlns:cx3="http://schemas.microsoft.com/office/drawing/2016/5/9/chartex" xmlns:cx4="http://schemas.microsoft.com/office/drawing/2016/5/10/chartex" xmlns:cx5="http://schemas.microsoft.com/office/drawing/2016/5/11/chartex" xmlns:cx6="http://schemas.microsoft.com/office/drawing/2016/5/12/chartex" xmlns:cx7="http://schemas.microsoft.com/office/drawing/2016/5/13/chartex" xmlns:cx8="http://schemas.microsoft.com/office/drawing/2016/5/14/chartex" xmlns:mc="http://schemas.openxmlformats.org/markup-compatibility/2006" xmlns:aink="http://schemas.microsoft.com/office/drawing/2016/ink" xmlns:am3d="http://schemas.microsoft.com/office/drawing/2017/model3d" xmlns:o="urn:schemas-microsoft-com:office:office" xmlns:r="http://schemas.openxmlformats.org/officeDocument/2006/relationships" xmlns:m="http://schemas.openxmlformats.org/officeDocument/2006/math" xmlns:v="urn:schemas-microsoft-com:vml" xmlns:wp14="http://schemas.microsoft.com/office/word/2010/wordprocessingDrawing" xmlns:wp="http://schemas.openxmlformats.org/drawingml/2006/wordprocessingDrawing" xmlns:w10="urn:schemas-microsoft-com:office:word" xmlns:w="http://schemas.openxmlformats.org/wordprocessingml/2006/main" xmlns:w14="http://schemas.microsoft.com/office/word/2010/wordml" xmlns:w15="http://schemas.microsoft.com/office/word/2012/wordml" xmlns:w16cid="http://schemas.microsoft.com/office/word/2016/wordml/cid" xmlns:w16se="http://schemas.microsoft.com/office/word/2015/wordml/symex" xmlns:wpg="http://schemas.microsoft.com/office/word/2010/wordprocessingGroup" xmlns:wpi="http://schemas.microsoft.com/office/word/2010/wordprocessingInk" xmlns:wne="http://schemas.microsoft.com/office/word/2006/wordml" xmlns:wps="http://schemas.microsoft.com/office/word/2010/wordprocessingShape" mc:Ignorable="w14 w15 w16se w16cid wp14">
   <w:body>
     <w:p>
-      <w:r>
-        <w:rPr>
-          <w:b/>
-        </w:rPr>
+      <w:pPr>
+        <w:rPr>
+          <w:b/>
+        </w:rPr>
+      </w:pPr>
+    </w:p>
+    <w:p>
+      <w:pPr>
+        <w:jc w:val="center"/>
+        <w:rPr>
+          <w:rFonts w:ascii="Colonna MT" w:hAnsi="Colonna MT"/>
+          <w:b/>
+          <w:sz w:val="144"/>
+          <w:szCs w:val="144"/>
+        </w:rPr>
+      </w:pPr>
+      <w:r>
+        <w:rPr>
+          <w:rFonts w:ascii="Colonna MT" w:hAnsi="Colonna MT"/>
+          <w:b/>
+          <w:sz w:val="144"/>
+          <w:szCs w:val="144"/>
+        </w:rPr>
+        <w:t>A Number of Games You Could Play</w:t>
+      </w:r>
+    </w:p>
+    <w:p>
+      <w:pPr>
+        <w:jc w:val="center"/>
+        <w:rPr>
+          <w:rFonts w:ascii="Colonna MT" w:hAnsi="Colonna MT"/>
+          <w:b/>
+          <w:sz w:val="144"/>
+          <w:szCs w:val="144"/>
+        </w:rPr>
+      </w:pPr>
+      <w:r>
+        <w:rPr>
+          <w:rFonts w:ascii="Colonna MT" w:hAnsi="Colonna MT"/>
+          <w:b/>
+          <w:sz w:val="40"/>
+          <w:szCs w:val="40"/>
+        </w:rPr>
+        <w:t>And Some You Cannot</w:t>
+      </w:r>
+      <w:r>
+        <w:rPr>
+          <w:rFonts w:ascii="Colonna MT" w:hAnsi="Colonna MT"/>
+          <w:b/>
+          <w:sz w:val="144"/>
+          <w:szCs w:val="144"/>
+        </w:rPr>
+        <w:br w:type="page"/>
+      </w:r>
+    </w:p>
+    <w:p>
+      <w:r>
+        <w:rPr>
+          <w:b/>
+        </w:rPr>
+        <w:lastRenderedPageBreak/>
         <w:t>Video Game (age 7-10)</w:t>
       </w:r>
       <w:r>
@@ -169,6 +226,7 @@
     </w:p>
     <w:p>
       <w:r>
+        <w:lastRenderedPageBreak/>
         <w:br/>
       </w:r>
       <w:proofErr w:type="spellStart"/>
@@ -233,8 +291,6 @@
       </w:r>
     </w:p>
     <w:p>
-      <w:bookmarkStart w:id="0" w:name="_GoBack"/>
-      <w:bookmarkEnd w:id="0"/>
       <w:r>
         <w:br/>
       </w:r>
@@ -261,12 +317,18 @@
       </w:r>
     </w:p>
     <w:p>
+      <w:pPr>
+        <w:spacing w:after="120"/>
+      </w:pPr>
       <w:r>
         <w:tab/>
         <w:t>Place an inanimate object in an unlikely place. Return the next day and note any differences between where you left it and where it is now. Explain any and all changes with only the least likely reasons. If there are no observable changes, take note of at least two undetectable changes and explain those.</w:t>
       </w:r>
     </w:p>
     <w:p>
+      <w:pPr>
+        <w:spacing w:after="120"/>
+      </w:pPr>
       <w:r>
         <w:tab/>
         <w:t>Examples of item placement:</w:t>
@@ -285,6 +347,9 @@
       </w:r>
     </w:p>
     <w:p>
+      <w:pPr>
+        <w:spacing w:after="120"/>
+      </w:pPr>
       <w:r>
         <w:tab/>
         <w:t>Examples of explanation:</w:t>
@@ -307,8 +372,47 @@
       </w:r>
     </w:p>
     <w:p>
-      <w:r>
-        <w:t xml:space="preserve">Note: If the object is entirely gone, you’ve uncovered a conspiracy. If this is not your first object, they know you know: search for patterns among your other observations. If this is your first object, </w:t>
+      <w:pPr>
+        <w:spacing w:after="120"/>
+      </w:pPr>
+      <w:r>
+        <w:t xml:space="preserve">Note: If the object is entirely gone, you’ve uncovered a conspiracy. If this is </w:t>
+      </w:r>
+      <w:r>
+        <w:rPr>
+          <w:u w:val="single"/>
+        </w:rPr>
+        <w:t>not</w:t>
+      </w:r>
+      <w:r>
+        <w:t xml:space="preserve"> your first object</w:t>
+      </w:r>
+      <w:r>
+        <w:t>;</w:t>
+      </w:r>
+      <w:r>
+        <w:t xml:space="preserve"> they know you know</w:t>
+      </w:r>
+      <w:r>
+        <w:t>!</w:t>
+      </w:r>
+      <w:r>
+        <w:t xml:space="preserve"> </w:t>
+      </w:r>
+      <w:r>
+        <w:t>S</w:t>
+      </w:r>
+      <w:r>
+        <w:t xml:space="preserve">earch for patterns among your other observations. If this </w:t>
+      </w:r>
+      <w:r>
+        <w:rPr>
+          <w:u w:val="single"/>
+        </w:rPr>
+        <w:t>is</w:t>
+      </w:r>
+      <w:r>
+        <w:t xml:space="preserve"> your first object, </w:t>
       </w:r>
       <w:r>
         <w:t>you still have time. Gather more info.</w:t>
@@ -363,15 +467,17 @@
       <w:r>
         <w:t xml:space="preserve"> The value of the coin when it lands is your points total. If you score &gt; 0 points, you lose and must start over from the beginning. Otherwise you win, and get to play again. If you own Orion Releasing LLC, you must release all your film copyrights to the public domain.</w:t>
       </w:r>
+      <w:bookmarkStart w:id="0" w:name="_GoBack"/>
+      <w:bookmarkEnd w:id="0"/>
     </w:p>
     <w:sectPr>
-      <w:pgSz w:w="15840" w:h="12240" w:orient="landscape"/>
+      <w:pgSz w:w="7920" w:h="12240" w:code="7"/>
       <w:pgMar w:top="720" w:right="720" w:bottom="720" w:left="720" w:header="720" w:footer="720" w:gutter="0"/>
       <w:pgBorders w:offsetFrom="page">
         <w:top w:val="dotDash" w:sz="4" w:space="24" w:color="auto"/>
         <w:bottom w:val="dotDash" w:sz="4" w:space="24" w:color="auto"/>
       </w:pgBorders>
-      <w:cols w:num="2" w:space="720"/>
+      <w:cols w:space="720"/>
       <w:docGrid w:linePitch="360"/>
     </w:sectPr>
   </w:body>
@@ -1170,7 +1276,7 @@
 </file>
 
 <file path=customXml/itemProps1.xml><?xml version="1.0" encoding="utf-8"?>
-<ds:datastoreItem xmlns:ds="http://schemas.openxmlformats.org/officeDocument/2006/customXml" ds:itemID="{AD3CB80E-883E-4394-9DA4-2FA00F66D903}">
+<ds:datastoreItem xmlns:ds="http://schemas.openxmlformats.org/officeDocument/2006/customXml" ds:itemID="{6191A20A-6DF5-4D1F-A13A-B88CB6056878}">
   <ds:schemaRefs>
     <ds:schemaRef ds:uri="http://schemas.openxmlformats.org/officeDocument/2006/bibliography"/>
   </ds:schemaRefs>

</xml_diff>

<commit_message>
There was no problem.
Struggling for 2 days, turns out I was just looking at the output wrong. (The blank pages will all be next to each other, it's fine.)
</commit_message>
<xml_diff>
--- a/Unit 1 A1 G1-5 Fundamentals.docx
+++ b/Unit 1 A1 G1-5 Fundamentals.docx
@@ -11,6 +11,20 @@
     </w:p>
     <w:p>
       <w:pPr>
+        <w:rPr>
+          <w:b/>
+        </w:rPr>
+      </w:pPr>
+    </w:p>
+    <w:p>
+      <w:pPr>
+        <w:rPr>
+          <w:b/>
+        </w:rPr>
+      </w:pPr>
+    </w:p>
+    <w:p>
+      <w:pPr>
         <w:jc w:val="center"/>
         <w:rPr>
           <w:rFonts w:ascii="Colonna MT" w:hAnsi="Colonna MT"/>
@@ -35,27 +49,102 @@
         <w:rPr>
           <w:rFonts w:ascii="Colonna MT" w:hAnsi="Colonna MT"/>
           <w:b/>
+          <w:sz w:val="40"/>
+          <w:szCs w:val="40"/>
+        </w:rPr>
+      </w:pPr>
+      <w:r>
+        <w:rPr>
+          <w:rFonts w:ascii="Colonna MT" w:hAnsi="Colonna MT"/>
+          <w:b/>
+          <w:sz w:val="40"/>
+          <w:szCs w:val="40"/>
+        </w:rPr>
+        <w:t>And Some You Cannot</w:t>
+      </w:r>
+    </w:p>
+    <w:p>
+      <w:pPr>
+        <w:jc w:val="center"/>
+        <w:rPr>
+          <w:rFonts w:ascii="Agency FB" w:hAnsi="Agency FB"/>
+          <w:b/>
+          <w:sz w:val="20"/>
+          <w:szCs w:val="20"/>
+        </w:rPr>
+      </w:pPr>
+    </w:p>
+    <w:p>
+      <w:pPr>
+        <w:jc w:val="center"/>
+        <w:rPr>
+          <w:rFonts w:ascii="Agency FB" w:hAnsi="Agency FB"/>
+          <w:b/>
+          <w:sz w:val="20"/>
+          <w:szCs w:val="20"/>
+        </w:rPr>
+      </w:pPr>
+    </w:p>
+    <w:p>
+      <w:pPr>
+        <w:jc w:val="center"/>
+        <w:rPr>
+          <w:rFonts w:ascii="Agency FB" w:hAnsi="Agency FB"/>
+          <w:b/>
+          <w:sz w:val="20"/>
+          <w:szCs w:val="20"/>
+        </w:rPr>
+      </w:pPr>
+    </w:p>
+    <w:p>
+      <w:pPr>
+        <w:jc w:val="center"/>
+        <w:rPr>
+          <w:rFonts w:ascii="Agency FB" w:hAnsi="Agency FB"/>
+          <w:b/>
+          <w:sz w:val="20"/>
+          <w:szCs w:val="20"/>
+        </w:rPr>
+      </w:pPr>
+    </w:p>
+    <w:p>
+      <w:pPr>
+        <w:jc w:val="right"/>
+        <w:rPr>
+          <w:rFonts w:ascii="Colonna MT" w:hAnsi="Colonna MT"/>
+          <w:b/>
           <w:sz w:val="144"/>
           <w:szCs w:val="144"/>
         </w:rPr>
       </w:pPr>
       <w:r>
         <w:rPr>
-          <w:rFonts w:ascii="Colonna MT" w:hAnsi="Colonna MT"/>
-          <w:b/>
-          <w:sz w:val="40"/>
-          <w:szCs w:val="40"/>
-        </w:rPr>
-        <w:t>And Some You Cannot</w:t>
-      </w:r>
-      <w:r>
-        <w:rPr>
-          <w:rFonts w:ascii="Colonna MT" w:hAnsi="Colonna MT"/>
-          <w:b/>
-          <w:sz w:val="144"/>
-          <w:szCs w:val="144"/>
-        </w:rPr>
-        <w:br w:type="page"/>
+          <w:rFonts w:ascii="Agency FB" w:hAnsi="Agency FB"/>
+          <w:b/>
+          <w:sz w:val="20"/>
+          <w:szCs w:val="20"/>
+        </w:rPr>
+        <w:t xml:space="preserve">All of Which Were Designed </w:t>
+      </w:r>
+      <w:proofErr w:type="gramStart"/>
+      <w:r>
+        <w:rPr>
+          <w:rFonts w:ascii="Agency FB" w:hAnsi="Agency FB"/>
+          <w:b/>
+          <w:sz w:val="20"/>
+          <w:szCs w:val="20"/>
+        </w:rPr>
+        <w:t>By</w:t>
+      </w:r>
+      <w:proofErr w:type="gramEnd"/>
+      <w:r>
+        <w:rPr>
+          <w:rFonts w:ascii="Agency FB" w:hAnsi="Agency FB"/>
+          <w:b/>
+          <w:sz w:val="20"/>
+          <w:szCs w:val="20"/>
+        </w:rPr>
+        <w:t xml:space="preserve"> Earthan Huq</w:t>
       </w:r>
     </w:p>
     <w:p>
@@ -467,15 +556,223 @@
       <w:r>
         <w:t xml:space="preserve"> The value of the coin when it lands is your points total. If you score &gt; 0 points, you lose and must start over from the beginning. Otherwise you win, and get to play again. If you own Orion Releasing LLC, you must release all your film copyrights to the public domain.</w:t>
       </w:r>
+    </w:p>
+    <w:p>
+      <w:r>
+        <w:br w:type="page"/>
+      </w:r>
+    </w:p>
+    <w:p>
+      <w:pPr>
+        <w:jc w:val="center"/>
+        <w:rPr>
+          <w:sz w:val="40"/>
+          <w:szCs w:val="40"/>
+        </w:rPr>
+      </w:pPr>
+    </w:p>
+    <w:p>
+      <w:pPr>
+        <w:jc w:val="center"/>
+        <w:rPr>
+          <w:sz w:val="40"/>
+          <w:szCs w:val="40"/>
+        </w:rPr>
+      </w:pPr>
+    </w:p>
+    <w:p>
+      <w:pPr>
+        <w:jc w:val="center"/>
+        <w:rPr>
+          <w:sz w:val="40"/>
+          <w:szCs w:val="40"/>
+        </w:rPr>
+      </w:pPr>
+    </w:p>
+    <w:p>
+      <w:pPr>
+        <w:jc w:val="center"/>
+        <w:rPr>
+          <w:sz w:val="40"/>
+          <w:szCs w:val="40"/>
+        </w:rPr>
+      </w:pPr>
+    </w:p>
+    <w:p>
+      <w:pPr>
+        <w:jc w:val="center"/>
+        <w:rPr>
+          <w:sz w:val="40"/>
+          <w:szCs w:val="40"/>
+        </w:rPr>
+      </w:pPr>
+    </w:p>
+    <w:p>
+      <w:pPr>
+        <w:jc w:val="center"/>
+        <w:rPr>
+          <w:sz w:val="40"/>
+          <w:szCs w:val="40"/>
+        </w:rPr>
+      </w:pPr>
+    </w:p>
+    <w:p>
+      <w:pPr>
+        <w:jc w:val="center"/>
+        <w:rPr>
+          <w:sz w:val="40"/>
+          <w:szCs w:val="40"/>
+        </w:rPr>
+      </w:pPr>
+      <w:r>
+        <w:rPr>
+          <w:sz w:val="40"/>
+          <w:szCs w:val="40"/>
+        </w:rPr>
+        <w:t xml:space="preserve">Back </w:t>
+      </w:r>
+      <w:r>
+        <w:rPr>
+          <w:sz w:val="40"/>
+          <w:szCs w:val="40"/>
+        </w:rPr>
+        <w:t>Cover</w:t>
+      </w:r>
+    </w:p>
+    <w:p>
+      <w:pPr>
+        <w:jc w:val="center"/>
+        <w:rPr>
+          <w:sz w:val="40"/>
+          <w:szCs w:val="40"/>
+        </w:rPr>
+      </w:pPr>
+      <w:r>
+        <w:rPr>
+          <w:sz w:val="40"/>
+          <w:szCs w:val="40"/>
+        </w:rPr>
+        <w:t>(+10 pts)</w:t>
+      </w:r>
+    </w:p>
+    <w:p>
+      <w:pPr>
+        <w:jc w:val="center"/>
+        <w:rPr>
+          <w:sz w:val="40"/>
+          <w:szCs w:val="40"/>
+        </w:rPr>
+      </w:pPr>
+    </w:p>
+    <w:p>
+      <w:pPr>
+        <w:jc w:val="center"/>
+        <w:rPr>
+          <w:sz w:val="40"/>
+          <w:szCs w:val="40"/>
+        </w:rPr>
+      </w:pPr>
+    </w:p>
+    <w:p>
+      <w:pPr>
+        <w:jc w:val="center"/>
+        <w:rPr>
+          <w:sz w:val="40"/>
+          <w:szCs w:val="40"/>
+        </w:rPr>
+      </w:pPr>
+    </w:p>
+    <w:p>
+      <w:pPr>
+        <w:jc w:val="center"/>
+        <w:rPr>
+          <w:sz w:val="40"/>
+          <w:szCs w:val="40"/>
+        </w:rPr>
+      </w:pPr>
+    </w:p>
+    <w:p>
+      <w:pPr>
+        <w:jc w:val="center"/>
+        <w:rPr>
+          <w:sz w:val="40"/>
+          <w:szCs w:val="40"/>
+        </w:rPr>
+      </w:pPr>
+    </w:p>
+    <w:p>
+      <w:pPr>
+        <w:jc w:val="center"/>
+        <w:rPr>
+          <w:sz w:val="40"/>
+          <w:szCs w:val="40"/>
+        </w:rPr>
+      </w:pPr>
+    </w:p>
+    <w:p>
+      <w:pPr>
+        <w:jc w:val="center"/>
+        <w:rPr>
+          <w:sz w:val="40"/>
+          <w:szCs w:val="40"/>
+        </w:rPr>
+      </w:pPr>
+    </w:p>
+    <w:p>
+      <w:pPr>
+        <w:jc w:val="center"/>
+      </w:pPr>
+      <w:r>
+        <w:t xml:space="preserve">Game Design and Layout </w:t>
+      </w:r>
+      <w:r>
+        <w:t xml:space="preserve">by </w:t>
+      </w:r>
+      <w:r>
+        <w:t>Earthan Huq</w:t>
+      </w:r>
       <w:bookmarkStart w:id="0" w:name="_GoBack"/>
       <w:bookmarkEnd w:id="0"/>
+      <w:r>
+        <w:br/>
+      </w:r>
+      <w:r>
+        <w:t>GD102 Spring 2024</w:t>
+      </w:r>
+      <w:r>
+        <w:br/>
+        <w:t xml:space="preserve">Instructor: Matthew R.F. </w:t>
+      </w:r>
+      <w:proofErr w:type="spellStart"/>
+      <w:r>
+        <w:t>Balousek</w:t>
+      </w:r>
+      <w:proofErr w:type="spellEnd"/>
+      <w:r>
+        <w:br/>
+      </w:r>
+      <w:proofErr w:type="spellStart"/>
+      <w:r>
+        <w:t>Hostos</w:t>
+      </w:r>
+      <w:proofErr w:type="spellEnd"/>
+      <w:r>
+        <w:t xml:space="preserve"> Community </w:t>
+      </w:r>
+      <w:r>
+        <w:t>College</w:t>
+      </w:r>
+      <w:r>
+        <w:br/>
+        <w:t>City University of New York</w:t>
+      </w:r>
     </w:p>
     <w:sectPr>
       <w:pgSz w:w="7920" w:h="12240" w:code="7"/>
       <w:pgMar w:top="720" w:right="720" w:bottom="720" w:left="720" w:header="720" w:footer="720" w:gutter="0"/>
-      <w:pgBorders w:offsetFrom="page">
-        <w:top w:val="dotDash" w:sz="4" w:space="24" w:color="auto"/>
-        <w:bottom w:val="dotDash" w:sz="4" w:space="24" w:color="auto"/>
+      <w:pgBorders w:display="firstPage" w:offsetFrom="page">
+        <w:top w:val="checkered" w:sz="20" w:space="10" w:color="auto"/>
+        <w:bottom w:val="checkered" w:sz="20" w:space="10" w:color="auto"/>
       </w:pgBorders>
       <w:cols w:space="720"/>
       <w:docGrid w:linePitch="360"/>
@@ -1276,7 +1573,7 @@
 </file>
 
 <file path=customXml/itemProps1.xml><?xml version="1.0" encoding="utf-8"?>
-<ds:datastoreItem xmlns:ds="http://schemas.openxmlformats.org/officeDocument/2006/customXml" ds:itemID="{6191A20A-6DF5-4D1F-A13A-B88CB6056878}">
+<ds:datastoreItem xmlns:ds="http://schemas.openxmlformats.org/officeDocument/2006/customXml" ds:itemID="{C0AA707B-160A-4610-BC53-8399064BC680}">
   <ds:schemaRefs>
     <ds:schemaRef ds:uri="http://schemas.openxmlformats.org/officeDocument/2006/bibliography"/>
   </ds:schemaRefs>

</xml_diff>